<commit_message>
Adding load forecasting codes of Pasquale
</commit_message>
<xml_diff>
--- a/Figures/Schéma.docx
+++ b/Figures/Schéma.docx
@@ -24,14 +24,12 @@
             <v:path o:extrusionok="f" gradientshapeok="t" o:connecttype="rect"/>
             <o:lock v:ext="edit" aspectratio="t"/>
           </v:shapetype>
-          <v:shape id="_x0000_i1037" type="#_x0000_t75" style="width:379.2pt;height:510pt" o:ole="">
+          <v:shape id="_x0000_i1025" type="#_x0000_t75" style="width:379.1pt;height:510pt" o:ole="">
             <v:imagedata r:id="rId4" o:title=""/>
           </v:shape>
-          <o:OLEObject Type="Embed" ProgID="Visio.Drawing.15" ShapeID="_x0000_i1037" DrawAspect="Content" ObjectID="_1681812484" r:id="rId5"/>
+          <o:OLEObject Type="Embed" ProgID="Visio.Drawing.15" ShapeID="_x0000_i1025" DrawAspect="Content" ObjectID="_1688895463" r:id="rId5"/>
         </w:object>
       </w:r>
-      <w:bookmarkStart w:id="0" w:name="_GoBack"/>
-      <w:bookmarkEnd w:id="0"/>
     </w:p>
     <w:p>
       <w:pPr>
@@ -461,6 +459,250 @@
           <w:lang w:val="en-GB"/>
         </w:rPr>
       </w:pPr>
+    </w:p>
+    <w:p>
+      <w:pPr>
+        <w:rPr>
+          <w:color w:val="FF0000"/>
+          <w:lang w:val="en-GB"/>
+        </w:rPr>
+      </w:pPr>
+      <w:proofErr w:type="spellStart"/>
+      <w:r>
+        <w:rPr>
+          <w:color w:val="FF0000"/>
+          <w:lang w:val="en-GB"/>
+        </w:rPr>
+        <w:t>P_cinergia_</w:t>
+      </w:r>
+      <w:r>
+        <w:rPr>
+          <w:color w:val="FF0000"/>
+          <w:lang w:val="en-GB"/>
+        </w:rPr>
+        <w:t>chaque_phase</w:t>
+      </w:r>
+      <w:proofErr w:type="spellEnd"/>
+      <w:r>
+        <w:rPr>
+          <w:color w:val="FF0000"/>
+          <w:lang w:val="en-GB"/>
+        </w:rPr>
+        <w:t xml:space="preserve"> = 0.</w:t>
+      </w:r>
+      <w:r>
+        <w:rPr>
+          <w:color w:val="FF0000"/>
+          <w:lang w:val="en-GB"/>
+        </w:rPr>
+        <w:t>1</w:t>
+      </w:r>
+      <w:r>
+        <w:rPr>
+          <w:color w:val="FF0000"/>
+          <w:lang w:val="en-GB"/>
+        </w:rPr>
+        <w:t xml:space="preserve"> * (P_Rouge_L1 + P_Rouge_L2 + P_Rouge_L3) / 3</w:t>
+      </w:r>
+    </w:p>
+    <w:p>
+      <w:pPr>
+        <w:rPr>
+          <w:color w:val="FF0000"/>
+        </w:rPr>
+      </w:pPr>
+      <w:proofErr w:type="spellStart"/>
+      <w:r>
+        <w:rPr>
+          <w:color w:val="FF0000"/>
+        </w:rPr>
+        <w:t>Q</w:t>
+      </w:r>
+      <w:r>
+        <w:rPr>
+          <w:color w:val="FF0000"/>
+        </w:rPr>
+        <w:t>_cinergia_chaque_phase</w:t>
+      </w:r>
+      <w:proofErr w:type="spellEnd"/>
+      <w:r>
+        <w:rPr>
+          <w:color w:val="FF0000"/>
+        </w:rPr>
+        <w:t xml:space="preserve"> = </w:t>
+      </w:r>
+      <w:r>
+        <w:rPr>
+          <w:color w:val="FF0000"/>
+        </w:rPr>
+        <w:t xml:space="preserve">0.1 * </w:t>
+      </w:r>
+      <w:r>
+        <w:rPr>
+          <w:color w:val="FF0000"/>
+        </w:rPr>
+        <w:t>(</w:t>
+      </w:r>
+      <w:r>
+        <w:rPr>
+          <w:color w:val="FF0000"/>
+        </w:rPr>
+        <w:t>Q</w:t>
+      </w:r>
+      <w:r>
+        <w:rPr>
+          <w:color w:val="FF0000"/>
+        </w:rPr>
+        <w:t xml:space="preserve">_Rouge_L1 + </w:t>
+      </w:r>
+      <w:r>
+        <w:rPr>
+          <w:color w:val="FF0000"/>
+        </w:rPr>
+        <w:t>Q</w:t>
+      </w:r>
+      <w:r>
+        <w:rPr>
+          <w:color w:val="FF0000"/>
+        </w:rPr>
+        <w:t xml:space="preserve">_Rouge_L2 + </w:t>
+      </w:r>
+      <w:r>
+        <w:rPr>
+          <w:color w:val="FF0000"/>
+        </w:rPr>
+        <w:t>Q</w:t>
+      </w:r>
+      <w:r>
+        <w:rPr>
+          <w:color w:val="FF0000"/>
+        </w:rPr>
+        <w:t>_Rouge_L3) / 3</w:t>
+      </w:r>
+    </w:p>
+    <w:p>
+      <w:pPr>
+        <w:rPr>
+          <w:color w:val="FF0000"/>
+          <w:lang w:val="en-US"/>
+        </w:rPr>
+      </w:pPr>
+      <w:proofErr w:type="spellStart"/>
+      <w:r>
+        <w:rPr>
+          <w:color w:val="FF0000"/>
+          <w:lang w:val="en-US"/>
+        </w:rPr>
+        <w:t>P_Bat</w:t>
+      </w:r>
+      <w:r>
+        <w:rPr>
+          <w:color w:val="FF0000"/>
+          <w:lang w:val="en-US"/>
+        </w:rPr>
+        <w:t>tery</w:t>
+      </w:r>
+      <w:r>
+        <w:rPr>
+          <w:color w:val="FF0000"/>
+          <w:lang w:val="en-US"/>
+        </w:rPr>
+        <w:t>_chaque_phase</w:t>
+      </w:r>
+      <w:proofErr w:type="spellEnd"/>
+      <w:r>
+        <w:rPr>
+          <w:color w:val="FF0000"/>
+          <w:lang w:val="en-US"/>
+        </w:rPr>
+        <w:t xml:space="preserve"> = </w:t>
+      </w:r>
+      <w:proofErr w:type="spellStart"/>
+      <w:r>
+        <w:rPr>
+          <w:color w:val="FF0000"/>
+          <w:lang w:val="en-US"/>
+        </w:rPr>
+        <w:t>P</w:t>
+      </w:r>
+      <w:r>
+        <w:rPr>
+          <w:color w:val="FF0000"/>
+          <w:lang w:val="en-US"/>
+        </w:rPr>
+        <w:t>_Battery</w:t>
+      </w:r>
+      <w:r>
+        <w:rPr>
+          <w:color w:val="FF0000"/>
+          <w:lang w:val="en-US"/>
+        </w:rPr>
+        <w:t>_command</w:t>
+      </w:r>
+      <w:proofErr w:type="spellEnd"/>
+      <w:r>
+        <w:rPr>
+          <w:color w:val="FF0000"/>
+          <w:lang w:val="en-US"/>
+        </w:rPr>
+        <w:t xml:space="preserve"> / 3</w:t>
+      </w:r>
+    </w:p>
+    <w:p>
+      <w:pPr>
+        <w:rPr>
+          <w:color w:val="FF0000"/>
+          <w:lang w:val="en-US"/>
+        </w:rPr>
+      </w:pPr>
+      <w:proofErr w:type="spellStart"/>
+      <w:r>
+        <w:rPr>
+          <w:color w:val="FF0000"/>
+          <w:lang w:val="en-US"/>
+        </w:rPr>
+        <w:t>Q</w:t>
+      </w:r>
+      <w:r>
+        <w:rPr>
+          <w:color w:val="FF0000"/>
+          <w:lang w:val="en-US"/>
+        </w:rPr>
+        <w:t>_Battery_chaque_phase</w:t>
+      </w:r>
+      <w:proofErr w:type="spellEnd"/>
+      <w:r>
+        <w:rPr>
+          <w:color w:val="FF0000"/>
+          <w:lang w:val="en-US"/>
+        </w:rPr>
+        <w:t xml:space="preserve"> = </w:t>
+      </w:r>
+      <w:proofErr w:type="spellStart"/>
+      <w:r>
+        <w:rPr>
+          <w:color w:val="FF0000"/>
+          <w:lang w:val="en-US"/>
+        </w:rPr>
+        <w:t>Q</w:t>
+      </w:r>
+      <w:r>
+        <w:rPr>
+          <w:color w:val="FF0000"/>
+          <w:lang w:val="en-US"/>
+        </w:rPr>
+        <w:t>_Battery_command</w:t>
+      </w:r>
+      <w:proofErr w:type="spellEnd"/>
+      <w:r>
+        <w:rPr>
+          <w:color w:val="FF0000"/>
+          <w:lang w:val="en-US"/>
+        </w:rPr>
+        <w:t xml:space="preserve"> / 3</w:t>
+      </w:r>
+      <w:bookmarkStart w:id="0" w:name="_GoBack"/>
+      <w:bookmarkEnd w:id="0"/>
     </w:p>
     <w:sectPr>
       <w:pgSz w:w="11906" w:h="16838"/>

</xml_diff>